<commit_message>
modificacion: se agrega link de github a archivos
</commit_message>
<xml_diff>
--- a/1 Introduccion a Java/TP1/Trabajo Práctico - Introducción a Java - Sol Yoon.docx
+++ b/1 Introduccion a Java/TP1/Trabajo Práctico - Introducción a Java - Sol Yoon.docx
@@ -1748,6 +1748,7 @@
       </w:pPr>
       <w:r>
         <w:rPr>
+          <w:noProof/>
           <w:lang w:val="es-419"/>
         </w:rPr>
         <w:drawing>
@@ -2092,6 +2093,9 @@
       <w:pPr>
         <w:spacing w:after="174" w:line="265" w:lineRule="auto"/>
         <w:ind w:left="715" w:right="96"/>
+        <w:rPr>
+          <w:lang w:val="es-419"/>
+        </w:rPr>
       </w:pPr>
       <w:r>
         <w:rPr>
@@ -2117,28 +2121,23 @@
         </w:rPr>
         <w:tab/>
       </w:r>
-      <w:r>
-        <w:rPr>
-          <w:b/>
-          <w:color w:val="4A86E8"/>
-        </w:rPr>
-        <w:t xml:space="preserve">String </w:t>
-      </w:r>
       <w:proofErr w:type="spellStart"/>
       <w:r>
         <w:rPr>
           <w:b/>
           <w:color w:val="4A86E8"/>
-        </w:rPr>
-        <w:t>nombre</w:t>
+          <w:lang w:val="es-419"/>
+        </w:rPr>
+        <w:t>String</w:t>
       </w:r>
       <w:proofErr w:type="spellEnd"/>
       <w:r>
         <w:rPr>
           <w:b/>
           <w:color w:val="4A86E8"/>
-        </w:rPr>
-        <w:t xml:space="preserve"> = </w:t>
+          <w:lang w:val="es-419"/>
+        </w:rPr>
+        <w:t xml:space="preserve"> nombre = </w:t>
       </w:r>
       <w:proofErr w:type="spellStart"/>
       <w:proofErr w:type="gramStart"/>
@@ -2146,6 +2145,7 @@
         <w:rPr>
           <w:b/>
           <w:color w:val="4A86E8"/>
+          <w:lang w:val="es-419"/>
         </w:rPr>
         <w:t>scanner.nextInt</w:t>
       </w:r>
@@ -2155,6 +2155,7 @@
         <w:rPr>
           <w:b/>
           <w:color w:val="4A86E8"/>
+          <w:lang w:val="es-419"/>
         </w:rPr>
         <w:t xml:space="preserve">(); // ERROR </w:t>
       </w:r>
@@ -2163,11 +2164,15 @@
       <w:pPr>
         <w:spacing w:after="174" w:line="265" w:lineRule="auto"/>
         <w:ind w:left="715" w:right="96"/>
-      </w:pPr>
-      <w:r>
-        <w:rPr>
-          <w:b/>
-          <w:color w:val="4A86E8"/>
+        <w:rPr>
+          <w:lang w:val="es-419"/>
+        </w:rPr>
+      </w:pPr>
+      <w:r>
+        <w:rPr>
+          <w:b/>
+          <w:color w:val="4A86E8"/>
+          <w:lang w:val="es-419"/>
         </w:rPr>
         <w:t xml:space="preserve"> </w:t>
       </w:r>
@@ -2175,6 +2180,7 @@
         <w:rPr>
           <w:b/>
           <w:color w:val="4A86E8"/>
+          <w:lang w:val="es-419"/>
         </w:rPr>
         <w:tab/>
       </w:r>
@@ -2182,6 +2188,7 @@
         <w:rPr>
           <w:b/>
           <w:color w:val="4A86E8"/>
+          <w:lang w:val="es-419"/>
         </w:rPr>
         <w:tab/>
       </w:r>
@@ -2190,6 +2197,7 @@
         <w:rPr>
           <w:b/>
           <w:color w:val="4A86E8"/>
+          <w:lang w:val="es-419"/>
         </w:rPr>
         <w:t>System.out.println</w:t>
       </w:r>
@@ -2198,44 +2206,24 @@
         <w:rPr>
           <w:b/>
           <w:color w:val="4A86E8"/>
-        </w:rPr>
-        <w:t xml:space="preserve">("Hola, " + </w:t>
-      </w:r>
-      <w:proofErr w:type="spellStart"/>
-      <w:r>
-        <w:rPr>
-          <w:b/>
-          <w:color w:val="4A86E8"/>
-        </w:rPr>
-        <w:t>nombre</w:t>
-      </w:r>
-      <w:proofErr w:type="spellEnd"/>
-      <w:proofErr w:type="gramStart"/>
-      <w:r>
-        <w:rPr>
-          <w:b/>
-          <w:color w:val="4A86E8"/>
-        </w:rPr>
-        <w:t>);</w:t>
-      </w:r>
-      <w:proofErr w:type="gramEnd"/>
-      <w:r>
-        <w:rPr>
-          <w:b/>
-          <w:color w:val="4A86E8"/>
-        </w:rPr>
-        <w:t xml:space="preserve"> </w:t>
+          <w:lang w:val="es-419"/>
+        </w:rPr>
+        <w:t xml:space="preserve">("Hola, " + nombre); </w:t>
       </w:r>
     </w:p>
     <w:p>
       <w:pPr>
         <w:spacing w:after="174" w:line="265" w:lineRule="auto"/>
         <w:ind w:left="1435" w:right="96" w:firstLine="5"/>
-      </w:pPr>
-      <w:r>
-        <w:rPr>
-          <w:b/>
-          <w:color w:val="4A86E8"/>
+        <w:rPr>
+          <w:lang w:val="es-419"/>
+        </w:rPr>
+      </w:pPr>
+      <w:r>
+        <w:rPr>
+          <w:b/>
+          <w:color w:val="4A86E8"/>
+          <w:lang w:val="es-419"/>
         </w:rPr>
         <w:lastRenderedPageBreak/>
         <w:t xml:space="preserve"> } </w:t>
@@ -2245,11 +2233,15 @@
       <w:pPr>
         <w:spacing w:after="174" w:line="265" w:lineRule="auto"/>
         <w:ind w:left="715" w:right="96"/>
-      </w:pPr>
-      <w:r>
-        <w:rPr>
-          <w:b/>
-          <w:color w:val="4A86E8"/>
+        <w:rPr>
+          <w:lang w:val="es-419"/>
+        </w:rPr>
+      </w:pPr>
+      <w:r>
+        <w:rPr>
+          <w:b/>
+          <w:color w:val="4A86E8"/>
+          <w:lang w:val="es-419"/>
         </w:rPr>
         <w:t xml:space="preserve">} </w:t>
       </w:r>
@@ -2262,9 +2254,15 @@
         </w:rPr>
       </w:pPr>
       <w:r>
+        <w:rPr>
+          <w:lang w:val="es-419"/>
+        </w:rPr>
         <w:tab/>
       </w:r>
       <w:r>
+        <w:rPr>
+          <w:lang w:val="es-419"/>
+        </w:rPr>
         <w:tab/>
       </w:r>
       <w:r>
@@ -2641,7 +2639,6 @@
         <w:rPr>
           <w:b/>
           <w:color w:val="4A86E8"/>
-          <w:lang w:val="es-419"/>
         </w:rPr>
         <w:t xml:space="preserve"> </w:t>
       </w:r>
@@ -2649,7 +2646,6 @@
         <w:rPr>
           <w:b/>
           <w:color w:val="4A86E8"/>
-          <w:lang w:val="es-419"/>
         </w:rPr>
         <w:tab/>
       </w:r>
@@ -2657,7 +2653,6 @@
         <w:rPr>
           <w:b/>
           <w:color w:val="4A86E8"/>
-          <w:lang w:val="es-419"/>
         </w:rPr>
         <w:tab/>
       </w:r>
@@ -2736,7 +2731,7 @@
             <w:pPr>
               <w:ind w:left="0" w:firstLine="0"/>
               <w:rPr>
-                <w:rFonts w:eastAsiaTheme="minorEastAsia" w:hint="eastAsia"/>
+                <w:rFonts w:eastAsiaTheme="minorEastAsia"/>
                 <w:lang w:val="es-419"/>
               </w:rPr>
             </w:pPr>
@@ -3300,6 +3295,72 @@
         <w:t>.</w:t>
       </w:r>
     </w:p>
+    <w:p>
+      <w:pPr>
+        <w:rPr>
+          <w:rFonts w:eastAsiaTheme="minorEastAsia"/>
+          <w:lang w:val="es-419"/>
+        </w:rPr>
+      </w:pPr>
+    </w:p>
+    <w:p>
+      <w:pPr>
+        <w:rPr>
+          <w:rFonts w:eastAsiaTheme="minorEastAsia"/>
+          <w:lang w:val="es-419"/>
+        </w:rPr>
+      </w:pPr>
+    </w:p>
+    <w:p>
+      <w:pPr>
+        <w:rPr>
+          <w:rFonts w:eastAsiaTheme="minorEastAsia"/>
+          <w:lang w:val="es-419"/>
+        </w:rPr>
+      </w:pPr>
+    </w:p>
+    <w:p>
+      <w:pPr>
+        <w:rPr>
+          <w:rFonts w:eastAsiaTheme="minorEastAsia"/>
+          <w:u w:val="single"/>
+          <w:lang w:val="es-419"/>
+        </w:rPr>
+      </w:pPr>
+      <w:proofErr w:type="gramStart"/>
+      <w:r>
+        <w:rPr>
+          <w:rFonts w:eastAsiaTheme="minorEastAsia"/>
+          <w:u w:val="single"/>
+          <w:lang w:val="es-419"/>
+        </w:rPr>
+        <w:t>LINK</w:t>
+      </w:r>
+      <w:proofErr w:type="gramEnd"/>
+      <w:r>
+        <w:rPr>
+          <w:rFonts w:eastAsiaTheme="minorEastAsia"/>
+          <w:u w:val="single"/>
+          <w:lang w:val="es-419"/>
+        </w:rPr>
+        <w:t xml:space="preserve"> GITHUB DEL TRABAJO: </w:t>
+      </w:r>
+    </w:p>
+    <w:p>
+      <w:pPr>
+        <w:rPr>
+          <w:rFonts w:eastAsiaTheme="minorEastAsia"/>
+          <w:lang w:val="es-419"/>
+        </w:rPr>
+      </w:pPr>
+      <w:r>
+        <w:rPr>
+          <w:rFonts w:eastAsiaTheme="minorEastAsia"/>
+          <w:lang w:val="es-419"/>
+        </w:rPr>
+        <w:t>https://github.com/bks999/UTN-TUPaD-P2/tree/main/1%20Introduccion%20a%20Java/TP1</w:t>
+      </w:r>
+    </w:p>
     <w:sectPr>
       <w:headerReference w:type="even" r:id="rId15"/>
       <w:headerReference w:type="default" r:id="rId16"/>
@@ -3443,20 +3504,20 @@
             </wp:anchor>
           </w:drawing>
         </mc:Choice>
-        <mc:Fallback xmlns:a="http://schemas.openxmlformats.org/drawingml/2006/main">
+        <mc:Fallback>
           <w:pict>
-            <v:group id="Group 8526" style="width:596pt;height:32.0723pt;position:absolute;mso-position-horizontal-relative:page;mso-position-horizontal:absolute;margin-left:0pt;mso-position-vertical-relative:page;margin-top:795.85pt;" coordsize="75692,4073">
-              <v:rect id="Rectangle 8528" style="position:absolute;width:420;height:1892;left:10801;top:0;" filled="f" stroked="f">
+            <v:group w14:anchorId="03243D9C" id="Group 8526" o:spid="_x0000_s1058" style="position:absolute;left:0;text-align:left;margin-left:0;margin-top:795.85pt;width:596pt;height:32.05pt;z-index:251661312;mso-position-horizontal-relative:page;mso-position-vertical-relative:page" coordsize="75692,4073" o:gfxdata="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">
+              <v:rect id="Rectangle 8528" o:spid="_x0000_s1059" style="position:absolute;left:10801;width:420;height:1892;visibility:visible;mso-wrap-style:square;v-text-anchor:top" o:gfxdata="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" filled="f" stroked="f">
                 <v:textbox inset="0,0,0,0">
                   <w:txbxContent>
                     <w:p>
                       <w:pPr>
-                        <w:spacing w:before="0" w:after="160" w:line="259" w:lineRule="auto"/>
+                        <w:spacing w:after="160" w:line="259" w:lineRule="auto"/>
                         <w:ind w:left="0" w:firstLine="0"/>
                       </w:pPr>
                       <w:r>
                         <w:rPr>
-                          <w:rFonts w:cs="Calibri" w:hAnsi="Calibri" w:eastAsia="Calibri" w:ascii="Calibri"/>
+                          <w:rFonts w:ascii="Calibri" w:eastAsia="Calibri" w:hAnsi="Calibri" w:cs="Calibri"/>
                         </w:rPr>
                         <w:t xml:space="preserve"> </w:t>
                       </w:r>
@@ -3464,10 +3525,29 @@
                   </w:txbxContent>
                 </v:textbox>
               </v:rect>
-              <v:shape id="Picture 8527" style="position:absolute;width:75681;height:3931;left:0;top:140;" filled="f">
-                <v:imagedata r:id="rId9"/>
+              <v:shapetype id="_x0000_t75" coordsize="21600,21600" o:spt="75" o:preferrelative="t" path="m@4@5l@4@11@9@11@9@5xe" filled="f" stroked="f">
+                <v:stroke joinstyle="miter"/>
+                <v:formulas>
+                  <v:f eqn="if lineDrawn pixelLineWidth 0"/>
+                  <v:f eqn="sum @0 1 0"/>
+                  <v:f eqn="sum 0 0 @1"/>
+                  <v:f eqn="prod @2 1 2"/>
+                  <v:f eqn="prod @3 21600 pixelWidth"/>
+                  <v:f eqn="prod @3 21600 pixelHeight"/>
+                  <v:f eqn="sum @0 0 1"/>
+                  <v:f eqn="prod @6 1 2"/>
+                  <v:f eqn="prod @7 21600 pixelWidth"/>
+                  <v:f eqn="sum @8 21600 0"/>
+                  <v:f eqn="prod @7 21600 pixelHeight"/>
+                  <v:f eqn="sum @10 21600 0"/>
+                </v:formulas>
+                <v:path o:extrusionok="f" gradientshapeok="t" o:connecttype="rect"/>
+                <o:lock v:ext="edit" aspectratio="t"/>
+              </v:shapetype>
+              <v:shape id="Picture 8527" o:spid="_x0000_s1060" type="#_x0000_t75" style="position:absolute;top:140;width:75681;height:3932;visibility:visible;mso-wrap-style:square" o:gfxdata="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">
+                <v:imagedata r:id="rId2" o:title=""/>
               </v:shape>
-              <w10:wrap type="square"/>
+              <w10:wrap type="square" anchorx="page" anchory="page"/>
             </v:group>
           </w:pict>
         </mc:Fallback>
@@ -3607,20 +3687,20 @@
             </wp:anchor>
           </w:drawing>
         </mc:Choice>
-        <mc:Fallback xmlns:a="http://schemas.openxmlformats.org/drawingml/2006/main">
+        <mc:Fallback>
           <w:pict>
-            <v:group id="Group 8496" style="width:596pt;height:32.0723pt;position:absolute;mso-position-horizontal-relative:page;mso-position-horizontal:absolute;margin-left:0pt;mso-position-vertical-relative:page;margin-top:795.85pt;" coordsize="75692,4073">
-              <v:rect id="Rectangle 8498" style="position:absolute;width:420;height:1892;left:10801;top:0;" filled="f" stroked="f">
+            <v:group w14:anchorId="0BD3E14E" id="Group 8496" o:spid="_x0000_s1061" style="position:absolute;left:0;text-align:left;margin-left:0;margin-top:795.85pt;width:596pt;height:32.05pt;z-index:251662336;mso-position-horizontal-relative:page;mso-position-vertical-relative:page" coordsize="75692,4073" o:gfxdata="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">
+              <v:rect id="Rectangle 8498" o:spid="_x0000_s1062" style="position:absolute;left:10801;width:420;height:1892;visibility:visible;mso-wrap-style:square;v-text-anchor:top" o:gfxdata="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" filled="f" stroked="f">
                 <v:textbox inset="0,0,0,0">
                   <w:txbxContent>
                     <w:p>
                       <w:pPr>
-                        <w:spacing w:before="0" w:after="160" w:line="259" w:lineRule="auto"/>
+                        <w:spacing w:after="160" w:line="259" w:lineRule="auto"/>
                         <w:ind w:left="0" w:firstLine="0"/>
                       </w:pPr>
                       <w:r>
                         <w:rPr>
-                          <w:rFonts w:cs="Calibri" w:hAnsi="Calibri" w:eastAsia="Calibri" w:ascii="Calibri"/>
+                          <w:rFonts w:ascii="Calibri" w:eastAsia="Calibri" w:hAnsi="Calibri" w:cs="Calibri"/>
                         </w:rPr>
                         <w:t xml:space="preserve"> </w:t>
                       </w:r>
@@ -3628,10 +3708,29 @@
                   </w:txbxContent>
                 </v:textbox>
               </v:rect>
-              <v:shape id="Picture 8497" style="position:absolute;width:75681;height:3931;left:0;top:140;" filled="f">
-                <v:imagedata r:id="rId9"/>
+              <v:shapetype id="_x0000_t75" coordsize="21600,21600" o:spt="75" o:preferrelative="t" path="m@4@5l@4@11@9@11@9@5xe" filled="f" stroked="f">
+                <v:stroke joinstyle="miter"/>
+                <v:formulas>
+                  <v:f eqn="if lineDrawn pixelLineWidth 0"/>
+                  <v:f eqn="sum @0 1 0"/>
+                  <v:f eqn="sum 0 0 @1"/>
+                  <v:f eqn="prod @2 1 2"/>
+                  <v:f eqn="prod @3 21600 pixelWidth"/>
+                  <v:f eqn="prod @3 21600 pixelHeight"/>
+                  <v:f eqn="sum @0 0 1"/>
+                  <v:f eqn="prod @6 1 2"/>
+                  <v:f eqn="prod @7 21600 pixelWidth"/>
+                  <v:f eqn="sum @8 21600 0"/>
+                  <v:f eqn="prod @7 21600 pixelHeight"/>
+                  <v:f eqn="sum @10 21600 0"/>
+                </v:formulas>
+                <v:path o:extrusionok="f" gradientshapeok="t" o:connecttype="rect"/>
+                <o:lock v:ext="edit" aspectratio="t"/>
+              </v:shapetype>
+              <v:shape id="Picture 8497" o:spid="_x0000_s1063" type="#_x0000_t75" style="position:absolute;top:140;width:75681;height:3932;visibility:visible;mso-wrap-style:square" o:gfxdata="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">
+                <v:imagedata r:id="rId2" o:title=""/>
               </v:shape>
-              <w10:wrap type="square"/>
+              <w10:wrap type="square" anchorx="page" anchory="page"/>
             </v:group>
           </w:pict>
         </mc:Fallback>
@@ -3771,20 +3870,20 @@
             </wp:anchor>
           </w:drawing>
         </mc:Choice>
-        <mc:Fallback xmlns:a="http://schemas.openxmlformats.org/drawingml/2006/main">
+        <mc:Fallback>
           <w:pict>
-            <v:group id="Group 8466" style="width:596pt;height:32.0723pt;position:absolute;mso-position-horizontal-relative:page;mso-position-horizontal:absolute;margin-left:0pt;mso-position-vertical-relative:page;margin-top:795.85pt;" coordsize="75692,4073">
-              <v:rect id="Rectangle 8468" style="position:absolute;width:420;height:1892;left:10801;top:0;" filled="f" stroked="f">
+            <v:group w14:anchorId="31B0937F" id="Group 8466" o:spid="_x0000_s1080" style="position:absolute;left:0;text-align:left;margin-left:0;margin-top:795.85pt;width:596pt;height:32.05pt;z-index:251663360;mso-position-horizontal-relative:page;mso-position-vertical-relative:page" coordsize="75692,4073" o:gfxdata="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">
+              <v:rect id="Rectangle 8468" o:spid="_x0000_s1081" style="position:absolute;left:10801;width:420;height:1892;visibility:visible;mso-wrap-style:square;v-text-anchor:top" o:gfxdata="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" filled="f" stroked="f">
                 <v:textbox inset="0,0,0,0">
                   <w:txbxContent>
                     <w:p>
                       <w:pPr>
-                        <w:spacing w:before="0" w:after="160" w:line="259" w:lineRule="auto"/>
+                        <w:spacing w:after="160" w:line="259" w:lineRule="auto"/>
                         <w:ind w:left="0" w:firstLine="0"/>
                       </w:pPr>
                       <w:r>
                         <w:rPr>
-                          <w:rFonts w:cs="Calibri" w:hAnsi="Calibri" w:eastAsia="Calibri" w:ascii="Calibri"/>
+                          <w:rFonts w:ascii="Calibri" w:eastAsia="Calibri" w:hAnsi="Calibri" w:cs="Calibri"/>
                         </w:rPr>
                         <w:t xml:space="preserve"> </w:t>
                       </w:r>
@@ -3792,10 +3891,29 @@
                   </w:txbxContent>
                 </v:textbox>
               </v:rect>
-              <v:shape id="Picture 8467" style="position:absolute;width:75681;height:3931;left:0;top:140;" filled="f">
-                <v:imagedata r:id="rId9"/>
+              <v:shapetype id="_x0000_t75" coordsize="21600,21600" o:spt="75" o:preferrelative="t" path="m@4@5l@4@11@9@11@9@5xe" filled="f" stroked="f">
+                <v:stroke joinstyle="miter"/>
+                <v:formulas>
+                  <v:f eqn="if lineDrawn pixelLineWidth 0"/>
+                  <v:f eqn="sum @0 1 0"/>
+                  <v:f eqn="sum 0 0 @1"/>
+                  <v:f eqn="prod @2 1 2"/>
+                  <v:f eqn="prod @3 21600 pixelWidth"/>
+                  <v:f eqn="prod @3 21600 pixelHeight"/>
+                  <v:f eqn="sum @0 0 1"/>
+                  <v:f eqn="prod @6 1 2"/>
+                  <v:f eqn="prod @7 21600 pixelWidth"/>
+                  <v:f eqn="sum @8 21600 0"/>
+                  <v:f eqn="prod @7 21600 pixelHeight"/>
+                  <v:f eqn="sum @10 21600 0"/>
+                </v:formulas>
+                <v:path o:extrusionok="f" gradientshapeok="t" o:connecttype="rect"/>
+                <o:lock v:ext="edit" aspectratio="t"/>
+              </v:shapetype>
+              <v:shape id="Picture 8467" o:spid="_x0000_s1082" type="#_x0000_t75" style="position:absolute;top:140;width:75681;height:3932;visibility:visible;mso-wrap-style:square" o:gfxdata="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">
+                <v:imagedata r:id="rId2" o:title=""/>
               </v:shape>
-              <w10:wrap type="square"/>
+              <w10:wrap type="square" anchorx="page" anchory="page"/>
             </v:group>
           </w:pict>
         </mc:Fallback>
@@ -4413,40 +4531,40 @@
             </wp:anchor>
           </w:drawing>
         </mc:Choice>
-        <mc:Fallback xmlns:a="http://schemas.openxmlformats.org/drawingml/2006/main">
+        <mc:Fallback>
           <w:pict>
-            <v:group id="Group 8503" style="width:596pt;height:83.915pt;position:absolute;mso-position-horizontal-relative:page;mso-position-horizontal:absolute;margin-left:0pt;mso-position-vertical-relative:page;margin-top:5.40002pt;" coordsize="75692,10657">
-              <v:rect id="Rectangle 8506" style="position:absolute;width:10763;height:1892;left:10801;top:4118;" filled="f" stroked="f">
+            <v:group w14:anchorId="71FE5946" id="Group 8503" o:spid="_x0000_s1026" style="position:absolute;left:0;text-align:left;margin-left:0;margin-top:5.4pt;width:596pt;height:83.9pt;z-index:251658240;mso-position-horizontal-relative:page;mso-position-vertical-relative:page" coordsize="75692,10657" o:gfxdata="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">
+              <v:rect id="Rectangle 8506" o:spid="_x0000_s1027" style="position:absolute;left:10801;top:4118;width:10764;height:1892;visibility:visible;mso-wrap-style:square;v-text-anchor:top" o:gfxdata="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" filled="f" stroked="f">
                 <v:textbox inset="0,0,0,0">
                   <w:txbxContent>
                     <w:p>
                       <w:pPr>
-                        <w:spacing w:before="0" w:after="160" w:line="259" w:lineRule="auto"/>
+                        <w:spacing w:after="160" w:line="259" w:lineRule="auto"/>
                         <w:ind w:left="0" w:firstLine="0"/>
                       </w:pPr>
                       <w:r>
                         <w:rPr>
-                          <w:rFonts w:cs="Calibri" w:hAnsi="Calibri" w:eastAsia="Calibri" w:ascii="Calibri"/>
-                          <w:b w:val="1"/>
+                          <w:rFonts w:ascii="Calibri" w:eastAsia="Calibri" w:hAnsi="Calibri" w:cs="Calibri"/>
+                          <w:b/>
                         </w:rPr>
-                        <w:t xml:space="preserve">TECNICATURA</w:t>
+                        <w:t>TECNICATURA</w:t>
                       </w:r>
                     </w:p>
                   </w:txbxContent>
                 </v:textbox>
               </v:rect>
-              <v:rect id="Rectangle 8507" style="position:absolute;width:420;height:1892;left:18893;top:4118;" filled="f" stroked="f">
+              <v:rect id="Rectangle 8507" o:spid="_x0000_s1028" style="position:absolute;left:18893;top:4118;width:420;height:1892;visibility:visible;mso-wrap-style:square;v-text-anchor:top" o:gfxdata="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" filled="f" stroked="f">
                 <v:textbox inset="0,0,0,0">
                   <w:txbxContent>
                     <w:p>
                       <w:pPr>
-                        <w:spacing w:before="0" w:after="160" w:line="259" w:lineRule="auto"/>
+                        <w:spacing w:after="160" w:line="259" w:lineRule="auto"/>
                         <w:ind w:left="0" w:firstLine="0"/>
                       </w:pPr>
                       <w:r>
                         <w:rPr>
-                          <w:rFonts w:cs="Calibri" w:hAnsi="Calibri" w:eastAsia="Calibri" w:ascii="Calibri"/>
-                          <w:b w:val="1"/>
+                          <w:rFonts w:ascii="Calibri" w:eastAsia="Calibri" w:hAnsi="Calibri" w:cs="Calibri"/>
+                          <w:b/>
                         </w:rPr>
                         <w:t xml:space="preserve"> </w:t>
                       </w:r>
@@ -4454,37 +4572,37 @@
                   </w:txbxContent>
                 </v:textbox>
               </v:rect>
-              <v:rect id="Rectangle 8508" style="position:absolute;width:11897;height:1892;left:19209;top:4118;" filled="f" stroked="f">
+              <v:rect id="Rectangle 8508" o:spid="_x0000_s1029" style="position:absolute;left:19209;top:4118;width:11898;height:1892;visibility:visible;mso-wrap-style:square;v-text-anchor:top" o:gfxdata="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" filled="f" stroked="f">
                 <v:textbox inset="0,0,0,0">
                   <w:txbxContent>
                     <w:p>
                       <w:pPr>
-                        <w:spacing w:before="0" w:after="160" w:line="259" w:lineRule="auto"/>
+                        <w:spacing w:after="160" w:line="259" w:lineRule="auto"/>
                         <w:ind w:left="0" w:firstLine="0"/>
                       </w:pPr>
                       <w:r>
                         <w:rPr>
-                          <w:rFonts w:cs="Calibri" w:hAnsi="Calibri" w:eastAsia="Calibri" w:ascii="Calibri"/>
-                          <w:b w:val="1"/>
+                          <w:rFonts w:ascii="Calibri" w:eastAsia="Calibri" w:hAnsi="Calibri" w:cs="Calibri"/>
+                          <w:b/>
                         </w:rPr>
-                        <w:t xml:space="preserve">UNIVERSITARIA</w:t>
+                        <w:t>UNIVERSITARIA</w:t>
                       </w:r>
                     </w:p>
                   </w:txbxContent>
                 </v:textbox>
               </v:rect>
-              <v:rect id="Rectangle 8509" style="position:absolute;width:420;height:1892;left:28154;top:4118;" filled="f" stroked="f">
+              <v:rect id="Rectangle 8509" o:spid="_x0000_s1030" style="position:absolute;left:28154;top:4118;width:420;height:1892;visibility:visible;mso-wrap-style:square;v-text-anchor:top" o:gfxdata="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" filled="f" stroked="f">
                 <v:textbox inset="0,0,0,0">
                   <w:txbxContent>
                     <w:p>
                       <w:pPr>
-                        <w:spacing w:before="0" w:after="160" w:line="259" w:lineRule="auto"/>
+                        <w:spacing w:after="160" w:line="259" w:lineRule="auto"/>
                         <w:ind w:left="0" w:firstLine="0"/>
                       </w:pPr>
                       <w:r>
                         <w:rPr>
-                          <w:rFonts w:cs="Calibri" w:hAnsi="Calibri" w:eastAsia="Calibri" w:ascii="Calibri"/>
-                          <w:b w:val="1"/>
+                          <w:rFonts w:ascii="Calibri" w:eastAsia="Calibri" w:hAnsi="Calibri" w:cs="Calibri"/>
+                          <w:b/>
                         </w:rPr>
                         <w:t xml:space="preserve"> </w:t>
                       </w:r>
@@ -4492,37 +4610,37 @@
                   </w:txbxContent>
                 </v:textbox>
               </v:rect>
-              <v:rect id="Rectangle 8510" style="position:absolute;width:2129;height:1892;left:10801;top:5823;" filled="f" stroked="f">
+              <v:rect id="Rectangle 8510" o:spid="_x0000_s1031" style="position:absolute;left:10801;top:5823;width:2129;height:1893;visibility:visible;mso-wrap-style:square;v-text-anchor:top" o:gfxdata="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" filled="f" stroked="f">
                 <v:textbox inset="0,0,0,0">
                   <w:txbxContent>
                     <w:p>
                       <w:pPr>
-                        <w:spacing w:before="0" w:after="160" w:line="259" w:lineRule="auto"/>
+                        <w:spacing w:after="160" w:line="259" w:lineRule="auto"/>
                         <w:ind w:left="0" w:firstLine="0"/>
                       </w:pPr>
                       <w:r>
                         <w:rPr>
-                          <w:rFonts w:cs="Calibri" w:hAnsi="Calibri" w:eastAsia="Calibri" w:ascii="Calibri"/>
-                          <w:b w:val="1"/>
+                          <w:rFonts w:ascii="Calibri" w:eastAsia="Calibri" w:hAnsi="Calibri" w:cs="Calibri"/>
+                          <w:b/>
                         </w:rPr>
-                        <w:t xml:space="preserve">EN</w:t>
+                        <w:t>EN</w:t>
                       </w:r>
                     </w:p>
                   </w:txbxContent>
                 </v:textbox>
               </v:rect>
-              <v:rect id="Rectangle 8511" style="position:absolute;width:420;height:1892;left:12401;top:5823;" filled="f" stroked="f">
+              <v:rect id="Rectangle 8511" o:spid="_x0000_s1032" style="position:absolute;left:12401;top:5823;width:420;height:1893;visibility:visible;mso-wrap-style:square;v-text-anchor:top" o:gfxdata="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" filled="f" stroked="f">
                 <v:textbox inset="0,0,0,0">
                   <w:txbxContent>
                     <w:p>
                       <w:pPr>
-                        <w:spacing w:before="0" w:after="160" w:line="259" w:lineRule="auto"/>
+                        <w:spacing w:after="160" w:line="259" w:lineRule="auto"/>
                         <w:ind w:left="0" w:firstLine="0"/>
                       </w:pPr>
                       <w:r>
                         <w:rPr>
-                          <w:rFonts w:cs="Calibri" w:hAnsi="Calibri" w:eastAsia="Calibri" w:ascii="Calibri"/>
-                          <w:b w:val="1"/>
+                          <w:rFonts w:ascii="Calibri" w:eastAsia="Calibri" w:hAnsi="Calibri" w:cs="Calibri"/>
+                          <w:b/>
                         </w:rPr>
                         <w:t xml:space="preserve"> </w:t>
                       </w:r>
@@ -4530,37 +4648,37 @@
                   </w:txbxContent>
                 </v:textbox>
               </v:rect>
-              <v:rect id="Rectangle 8512" style="position:absolute;width:13307;height:1892;left:12717;top:5823;" filled="f" stroked="f">
+              <v:rect id="Rectangle 8512" o:spid="_x0000_s1033" style="position:absolute;left:12717;top:5823;width:13308;height:1893;visibility:visible;mso-wrap-style:square;v-text-anchor:top" o:gfxdata="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" filled="f" stroked="f">
                 <v:textbox inset="0,0,0,0">
                   <w:txbxContent>
                     <w:p>
                       <w:pPr>
-                        <w:spacing w:before="0" w:after="160" w:line="259" w:lineRule="auto"/>
+                        <w:spacing w:after="160" w:line="259" w:lineRule="auto"/>
                         <w:ind w:left="0" w:firstLine="0"/>
                       </w:pPr>
                       <w:r>
                         <w:rPr>
-                          <w:rFonts w:cs="Calibri" w:hAnsi="Calibri" w:eastAsia="Calibri" w:ascii="Calibri"/>
-                          <w:b w:val="1"/>
+                          <w:rFonts w:ascii="Calibri" w:eastAsia="Calibri" w:hAnsi="Calibri" w:cs="Calibri"/>
+                          <w:b/>
                         </w:rPr>
-                        <w:t xml:space="preserve">PROGRAMACIÓN</w:t>
+                        <w:t>PROGRAMACIÓN</w:t>
                       </w:r>
                     </w:p>
                   </w:txbxContent>
                 </v:textbox>
               </v:rect>
-              <v:rect id="Rectangle 8513" style="position:absolute;width:420;height:1892;left:22722;top:5823;" filled="f" stroked="f">
+              <v:rect id="Rectangle 8513" o:spid="_x0000_s1034" style="position:absolute;left:22722;top:5823;width:420;height:1893;visibility:visible;mso-wrap-style:square;v-text-anchor:top" o:gfxdata="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" filled="f" stroked="f">
                 <v:textbox inset="0,0,0,0">
                   <w:txbxContent>
                     <w:p>
                       <w:pPr>
-                        <w:spacing w:before="0" w:after="160" w:line="259" w:lineRule="auto"/>
+                        <w:spacing w:after="160" w:line="259" w:lineRule="auto"/>
                         <w:ind w:left="0" w:firstLine="0"/>
                       </w:pPr>
                       <w:r>
                         <w:rPr>
-                          <w:rFonts w:cs="Calibri" w:hAnsi="Calibri" w:eastAsia="Calibri" w:ascii="Calibri"/>
-                          <w:b w:val="1"/>
+                          <w:rFonts w:ascii="Calibri" w:eastAsia="Calibri" w:hAnsi="Calibri" w:cs="Calibri"/>
+                          <w:b/>
                         </w:rPr>
                         <w:t xml:space="preserve"> </w:t>
                       </w:r>
@@ -4568,37 +4686,37 @@
                   </w:txbxContent>
                 </v:textbox>
               </v:rect>
-              <v:rect id="Rectangle 8514" style="position:absolute;width:1125;height:1892;left:10801;top:7528;" filled="f" stroked="f">
+              <v:rect id="Rectangle 8514" o:spid="_x0000_s1035" style="position:absolute;left:10801;top:7528;width:1126;height:1893;visibility:visible;mso-wrap-style:square;v-text-anchor:top" o:gfxdata="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" filled="f" stroked="f">
                 <v:textbox inset="0,0,0,0">
                   <w:txbxContent>
                     <w:p>
                       <w:pPr>
-                        <w:spacing w:before="0" w:after="160" w:line="259" w:lineRule="auto"/>
+                        <w:spacing w:after="160" w:line="259" w:lineRule="auto"/>
                         <w:ind w:left="0" w:firstLine="0"/>
                       </w:pPr>
                       <w:r>
                         <w:rPr>
-                          <w:rFonts w:cs="Calibri" w:hAnsi="Calibri" w:eastAsia="Calibri" w:ascii="Calibri"/>
-                          <w:b w:val="1"/>
+                          <w:rFonts w:ascii="Calibri" w:eastAsia="Calibri" w:hAnsi="Calibri" w:cs="Calibri"/>
+                          <w:b/>
                         </w:rPr>
-                        <w:t xml:space="preserve">A</w:t>
+                        <w:t>A</w:t>
                       </w:r>
                     </w:p>
                   </w:txbxContent>
                 </v:textbox>
               </v:rect>
-              <v:rect id="Rectangle 8515" style="position:absolute;width:420;height:1892;left:11647;top:7528;" filled="f" stroked="f">
+              <v:rect id="Rectangle 8515" o:spid="_x0000_s1036" style="position:absolute;left:11647;top:7528;width:420;height:1893;visibility:visible;mso-wrap-style:square;v-text-anchor:top" o:gfxdata="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" filled="f" stroked="f">
                 <v:textbox inset="0,0,0,0">
                   <w:txbxContent>
                     <w:p>
                       <w:pPr>
-                        <w:spacing w:before="0" w:after="160" w:line="259" w:lineRule="auto"/>
+                        <w:spacing w:after="160" w:line="259" w:lineRule="auto"/>
                         <w:ind w:left="0" w:firstLine="0"/>
                       </w:pPr>
                       <w:r>
                         <w:rPr>
-                          <w:rFonts w:cs="Calibri" w:hAnsi="Calibri" w:eastAsia="Calibri" w:ascii="Calibri"/>
-                          <w:b w:val="1"/>
+                          <w:rFonts w:ascii="Calibri" w:eastAsia="Calibri" w:hAnsi="Calibri" w:cs="Calibri"/>
+                          <w:b/>
                         </w:rPr>
                         <w:t xml:space="preserve"> </w:t>
                       </w:r>
@@ -4606,37 +4724,37 @@
                   </w:txbxContent>
                 </v:textbox>
               </v:rect>
-              <v:rect id="Rectangle 8516" style="position:absolute;width:8249;height:1892;left:11962;top:7528;" filled="f" stroked="f">
+              <v:rect id="Rectangle 8516" o:spid="_x0000_s1037" style="position:absolute;left:11962;top:7528;width:8250;height:1893;visibility:visible;mso-wrap-style:square;v-text-anchor:top" o:gfxdata="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" filled="f" stroked="f">
                 <v:textbox inset="0,0,0,0">
                   <w:txbxContent>
                     <w:p>
                       <w:pPr>
-                        <w:spacing w:before="0" w:after="160" w:line="259" w:lineRule="auto"/>
+                        <w:spacing w:after="160" w:line="259" w:lineRule="auto"/>
                         <w:ind w:left="0" w:firstLine="0"/>
                       </w:pPr>
                       <w:r>
                         <w:rPr>
-                          <w:rFonts w:cs="Calibri" w:hAnsi="Calibri" w:eastAsia="Calibri" w:ascii="Calibri"/>
-                          <w:b w:val="1"/>
+                          <w:rFonts w:ascii="Calibri" w:eastAsia="Calibri" w:hAnsi="Calibri" w:cs="Calibri"/>
+                          <w:b/>
                         </w:rPr>
-                        <w:t xml:space="preserve">DISTANCIA</w:t>
+                        <w:t>DISTANCIA</w:t>
                       </w:r>
                     </w:p>
                   </w:txbxContent>
                 </v:textbox>
               </v:rect>
-              <v:rect id="Rectangle 8517" style="position:absolute;width:420;height:1892;left:18165;top:7528;" filled="f" stroked="f">
+              <v:rect id="Rectangle 8517" o:spid="_x0000_s1038" style="position:absolute;left:18165;top:7528;width:420;height:1893;visibility:visible;mso-wrap-style:square;v-text-anchor:top" o:gfxdata="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" filled="f" stroked="f">
                 <v:textbox inset="0,0,0,0">
                   <w:txbxContent>
                     <w:p>
                       <w:pPr>
-                        <w:spacing w:before="0" w:after="160" w:line="259" w:lineRule="auto"/>
+                        <w:spacing w:after="160" w:line="259" w:lineRule="auto"/>
                         <w:ind w:left="0" w:firstLine="0"/>
                       </w:pPr>
                       <w:r>
                         <w:rPr>
-                          <w:rFonts w:cs="Calibri" w:hAnsi="Calibri" w:eastAsia="Calibri" w:ascii="Calibri"/>
-                          <w:b w:val="1"/>
+                          <w:rFonts w:ascii="Calibri" w:eastAsia="Calibri" w:hAnsi="Calibri" w:cs="Calibri"/>
+                          <w:b/>
                         </w:rPr>
                         <w:t xml:space="preserve"> </w:t>
                       </w:r>
@@ -4644,18 +4762,18 @@
                   </w:txbxContent>
                 </v:textbox>
               </v:rect>
-              <v:rect id="Rectangle 8518" style="position:absolute;width:420;height:1892;left:10801;top:9234;" filled="f" stroked="f">
+              <v:rect id="Rectangle 8518" o:spid="_x0000_s1039" style="position:absolute;left:10801;top:9234;width:420;height:1892;visibility:visible;mso-wrap-style:square;v-text-anchor:top" o:gfxdata="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" filled="f" stroked="f">
                 <v:textbox inset="0,0,0,0">
                   <w:txbxContent>
                     <w:p>
                       <w:pPr>
-                        <w:spacing w:before="0" w:after="160" w:line="259" w:lineRule="auto"/>
+                        <w:spacing w:after="160" w:line="259" w:lineRule="auto"/>
                         <w:ind w:left="0" w:firstLine="0"/>
                       </w:pPr>
                       <w:r>
                         <w:rPr>
-                          <w:rFonts w:cs="Calibri" w:hAnsi="Calibri" w:eastAsia="Calibri" w:ascii="Calibri"/>
-                          <w:b w:val="1"/>
+                          <w:rFonts w:ascii="Calibri" w:eastAsia="Calibri" w:hAnsi="Calibri" w:cs="Calibri"/>
+                          <w:b/>
                         </w:rPr>
                         <w:t xml:space="preserve"> </w:t>
                       </w:r>
@@ -4663,13 +4781,32 @@
                   </w:txbxContent>
                 </v:textbox>
               </v:rect>
-              <v:shape id="Picture 8504" style="position:absolute;width:75681;height:2438;left:0;top:-45;" filled="f">
-                <v:imagedata r:id="rId7"/>
+              <v:shapetype id="_x0000_t75" coordsize="21600,21600" o:spt="75" o:preferrelative="t" path="m@4@5l@4@11@9@11@9@5xe" filled="f" stroked="f">
+                <v:stroke joinstyle="miter"/>
+                <v:formulas>
+                  <v:f eqn="if lineDrawn pixelLineWidth 0"/>
+                  <v:f eqn="sum @0 1 0"/>
+                  <v:f eqn="sum 0 0 @1"/>
+                  <v:f eqn="prod @2 1 2"/>
+                  <v:f eqn="prod @3 21600 pixelWidth"/>
+                  <v:f eqn="prod @3 21600 pixelHeight"/>
+                  <v:f eqn="sum @0 0 1"/>
+                  <v:f eqn="prod @6 1 2"/>
+                  <v:f eqn="prod @7 21600 pixelWidth"/>
+                  <v:f eqn="sum @8 21600 0"/>
+                  <v:f eqn="prod @7 21600 pixelHeight"/>
+                  <v:f eqn="sum @10 21600 0"/>
+                </v:formulas>
+                <v:path o:extrusionok="f" gradientshapeok="t" o:connecttype="rect"/>
+                <o:lock v:ext="edit" aspectratio="t"/>
+              </v:shapetype>
+              <v:shape id="Picture 8504" o:spid="_x0000_s1040" type="#_x0000_t75" style="position:absolute;top:-45;width:75681;height:2437;visibility:visible;mso-wrap-style:square" o:gfxdata="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">
+                <v:imagedata r:id="rId3" o:title=""/>
               </v:shape>
-              <v:shape id="Picture 8505" style="position:absolute;width:23012;height:10607;left:50190;top:-45;" filled="f">
-                <v:imagedata r:id="rId8"/>
+              <v:shape id="Picture 8505" o:spid="_x0000_s1041" type="#_x0000_t75" style="position:absolute;left:50190;top:-45;width:23012;height:10606;visibility:visible;mso-wrap-style:square" o:gfxdata="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">
+                <v:imagedata r:id="rId4" o:title=""/>
               </v:shape>
-              <w10:wrap type="square"/>
+              <w10:wrap type="square" anchorx="page" anchory="page"/>
             </v:group>
           </w:pict>
         </mc:Fallback>
@@ -5235,40 +5372,40 @@
             </wp:anchor>
           </w:drawing>
         </mc:Choice>
-        <mc:Fallback xmlns:a="http://schemas.openxmlformats.org/drawingml/2006/main">
+        <mc:Fallback>
           <w:pict>
-            <v:group id="Group 8473" style="width:596pt;height:83.915pt;position:absolute;mso-position-horizontal-relative:page;mso-position-horizontal:absolute;margin-left:0pt;mso-position-vertical-relative:page;margin-top:5.40002pt;" coordsize="75692,10657">
-              <v:rect id="Rectangle 8476" style="position:absolute;width:10763;height:1892;left:10801;top:4118;" filled="f" stroked="f">
+            <v:group w14:anchorId="1F3F9B9E" id="Group 8473" o:spid="_x0000_s1042" style="position:absolute;left:0;text-align:left;margin-left:0;margin-top:5.4pt;width:596pt;height:83.9pt;z-index:251659264;mso-position-horizontal-relative:page;mso-position-vertical-relative:page" coordsize="75692,10657" o:gfxdata="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">
+              <v:rect id="Rectangle 8476" o:spid="_x0000_s1043" style="position:absolute;left:10801;top:4118;width:10764;height:1892;visibility:visible;mso-wrap-style:square;v-text-anchor:top" o:gfxdata="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" filled="f" stroked="f">
                 <v:textbox inset="0,0,0,0">
                   <w:txbxContent>
                     <w:p>
                       <w:pPr>
-                        <w:spacing w:before="0" w:after="160" w:line="259" w:lineRule="auto"/>
+                        <w:spacing w:after="160" w:line="259" w:lineRule="auto"/>
                         <w:ind w:left="0" w:firstLine="0"/>
                       </w:pPr>
                       <w:r>
                         <w:rPr>
-                          <w:rFonts w:cs="Calibri" w:hAnsi="Calibri" w:eastAsia="Calibri" w:ascii="Calibri"/>
-                          <w:b w:val="1"/>
+                          <w:rFonts w:ascii="Calibri" w:eastAsia="Calibri" w:hAnsi="Calibri" w:cs="Calibri"/>
+                          <w:b/>
                         </w:rPr>
-                        <w:t xml:space="preserve">TECNICATURA</w:t>
+                        <w:t>TECNICATURA</w:t>
                       </w:r>
                     </w:p>
                   </w:txbxContent>
                 </v:textbox>
               </v:rect>
-              <v:rect id="Rectangle 8477" style="position:absolute;width:420;height:1892;left:18893;top:4118;" filled="f" stroked="f">
+              <v:rect id="Rectangle 8477" o:spid="_x0000_s1044" style="position:absolute;left:18893;top:4118;width:420;height:1892;visibility:visible;mso-wrap-style:square;v-text-anchor:top" o:gfxdata="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" filled="f" stroked="f">
                 <v:textbox inset="0,0,0,0">
                   <w:txbxContent>
                     <w:p>
                       <w:pPr>
-                        <w:spacing w:before="0" w:after="160" w:line="259" w:lineRule="auto"/>
+                        <w:spacing w:after="160" w:line="259" w:lineRule="auto"/>
                         <w:ind w:left="0" w:firstLine="0"/>
                       </w:pPr>
                       <w:r>
                         <w:rPr>
-                          <w:rFonts w:cs="Calibri" w:hAnsi="Calibri" w:eastAsia="Calibri" w:ascii="Calibri"/>
-                          <w:b w:val="1"/>
+                          <w:rFonts w:ascii="Calibri" w:eastAsia="Calibri" w:hAnsi="Calibri" w:cs="Calibri"/>
+                          <w:b/>
                         </w:rPr>
                         <w:t xml:space="preserve"> </w:t>
                       </w:r>
@@ -5276,37 +5413,37 @@
                   </w:txbxContent>
                 </v:textbox>
               </v:rect>
-              <v:rect id="Rectangle 8478" style="position:absolute;width:11897;height:1892;left:19209;top:4118;" filled="f" stroked="f">
+              <v:rect id="Rectangle 8478" o:spid="_x0000_s1045" style="position:absolute;left:19209;top:4118;width:11898;height:1892;visibility:visible;mso-wrap-style:square;v-text-anchor:top" o:gfxdata="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" filled="f" stroked="f">
                 <v:textbox inset="0,0,0,0">
                   <w:txbxContent>
                     <w:p>
                       <w:pPr>
-                        <w:spacing w:before="0" w:after="160" w:line="259" w:lineRule="auto"/>
+                        <w:spacing w:after="160" w:line="259" w:lineRule="auto"/>
                         <w:ind w:left="0" w:firstLine="0"/>
                       </w:pPr>
                       <w:r>
                         <w:rPr>
-                          <w:rFonts w:cs="Calibri" w:hAnsi="Calibri" w:eastAsia="Calibri" w:ascii="Calibri"/>
-                          <w:b w:val="1"/>
+                          <w:rFonts w:ascii="Calibri" w:eastAsia="Calibri" w:hAnsi="Calibri" w:cs="Calibri"/>
+                          <w:b/>
                         </w:rPr>
-                        <w:t xml:space="preserve">UNIVERSITARIA</w:t>
+                        <w:t>UNIVERSITARIA</w:t>
                       </w:r>
                     </w:p>
                   </w:txbxContent>
                 </v:textbox>
               </v:rect>
-              <v:rect id="Rectangle 8479" style="position:absolute;width:420;height:1892;left:28154;top:4118;" filled="f" stroked="f">
+              <v:rect id="Rectangle 8479" o:spid="_x0000_s1046" style="position:absolute;left:28154;top:4118;width:420;height:1892;visibility:visible;mso-wrap-style:square;v-text-anchor:top" o:gfxdata="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" filled="f" stroked="f">
                 <v:textbox inset="0,0,0,0">
                   <w:txbxContent>
                     <w:p>
                       <w:pPr>
-                        <w:spacing w:before="0" w:after="160" w:line="259" w:lineRule="auto"/>
+                        <w:spacing w:after="160" w:line="259" w:lineRule="auto"/>
                         <w:ind w:left="0" w:firstLine="0"/>
                       </w:pPr>
                       <w:r>
                         <w:rPr>
-                          <w:rFonts w:cs="Calibri" w:hAnsi="Calibri" w:eastAsia="Calibri" w:ascii="Calibri"/>
-                          <w:b w:val="1"/>
+                          <w:rFonts w:ascii="Calibri" w:eastAsia="Calibri" w:hAnsi="Calibri" w:cs="Calibri"/>
+                          <w:b/>
                         </w:rPr>
                         <w:t xml:space="preserve"> </w:t>
                       </w:r>
@@ -5314,37 +5451,37 @@
                   </w:txbxContent>
                 </v:textbox>
               </v:rect>
-              <v:rect id="Rectangle 8480" style="position:absolute;width:2129;height:1892;left:10801;top:5823;" filled="f" stroked="f">
+              <v:rect id="Rectangle 8480" o:spid="_x0000_s1047" style="position:absolute;left:10801;top:5823;width:2129;height:1893;visibility:visible;mso-wrap-style:square;v-text-anchor:top" o:gfxdata="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" filled="f" stroked="f">
                 <v:textbox inset="0,0,0,0">
                   <w:txbxContent>
                     <w:p>
                       <w:pPr>
-                        <w:spacing w:before="0" w:after="160" w:line="259" w:lineRule="auto"/>
+                        <w:spacing w:after="160" w:line="259" w:lineRule="auto"/>
                         <w:ind w:left="0" w:firstLine="0"/>
                       </w:pPr>
                       <w:r>
                         <w:rPr>
-                          <w:rFonts w:cs="Calibri" w:hAnsi="Calibri" w:eastAsia="Calibri" w:ascii="Calibri"/>
-                          <w:b w:val="1"/>
+                          <w:rFonts w:ascii="Calibri" w:eastAsia="Calibri" w:hAnsi="Calibri" w:cs="Calibri"/>
+                          <w:b/>
                         </w:rPr>
-                        <w:t xml:space="preserve">EN</w:t>
+                        <w:t>EN</w:t>
                       </w:r>
                     </w:p>
                   </w:txbxContent>
                 </v:textbox>
               </v:rect>
-              <v:rect id="Rectangle 8481" style="position:absolute;width:420;height:1892;left:12401;top:5823;" filled="f" stroked="f">
+              <v:rect id="Rectangle 8481" o:spid="_x0000_s1048" style="position:absolute;left:12401;top:5823;width:420;height:1893;visibility:visible;mso-wrap-style:square;v-text-anchor:top" o:gfxdata="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" filled="f" stroked="f">
                 <v:textbox inset="0,0,0,0">
                   <w:txbxContent>
                     <w:p>
                       <w:pPr>
-                        <w:spacing w:before="0" w:after="160" w:line="259" w:lineRule="auto"/>
+                        <w:spacing w:after="160" w:line="259" w:lineRule="auto"/>
                         <w:ind w:left="0" w:firstLine="0"/>
                       </w:pPr>
                       <w:r>
                         <w:rPr>
-                          <w:rFonts w:cs="Calibri" w:hAnsi="Calibri" w:eastAsia="Calibri" w:ascii="Calibri"/>
-                          <w:b w:val="1"/>
+                          <w:rFonts w:ascii="Calibri" w:eastAsia="Calibri" w:hAnsi="Calibri" w:cs="Calibri"/>
+                          <w:b/>
                         </w:rPr>
                         <w:t xml:space="preserve"> </w:t>
                       </w:r>
@@ -5352,37 +5489,37 @@
                   </w:txbxContent>
                 </v:textbox>
               </v:rect>
-              <v:rect id="Rectangle 8482" style="position:absolute;width:13307;height:1892;left:12717;top:5823;" filled="f" stroked="f">
+              <v:rect id="Rectangle 8482" o:spid="_x0000_s1049" style="position:absolute;left:12717;top:5823;width:13308;height:1893;visibility:visible;mso-wrap-style:square;v-text-anchor:top" o:gfxdata="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" filled="f" stroked="f">
                 <v:textbox inset="0,0,0,0">
                   <w:txbxContent>
                     <w:p>
                       <w:pPr>
-                        <w:spacing w:before="0" w:after="160" w:line="259" w:lineRule="auto"/>
+                        <w:spacing w:after="160" w:line="259" w:lineRule="auto"/>
                         <w:ind w:left="0" w:firstLine="0"/>
                       </w:pPr>
                       <w:r>
                         <w:rPr>
-                          <w:rFonts w:cs="Calibri" w:hAnsi="Calibri" w:eastAsia="Calibri" w:ascii="Calibri"/>
-                          <w:b w:val="1"/>
+                          <w:rFonts w:ascii="Calibri" w:eastAsia="Calibri" w:hAnsi="Calibri" w:cs="Calibri"/>
+                          <w:b/>
                         </w:rPr>
-                        <w:t xml:space="preserve">PROGRAMACIÓN</w:t>
+                        <w:t>PROGRAMACIÓN</w:t>
                       </w:r>
                     </w:p>
                   </w:txbxContent>
                 </v:textbox>
               </v:rect>
-              <v:rect id="Rectangle 8483" style="position:absolute;width:420;height:1892;left:22722;top:5823;" filled="f" stroked="f">
+              <v:rect id="Rectangle 8483" o:spid="_x0000_s1050" style="position:absolute;left:22722;top:5823;width:420;height:1893;visibility:visible;mso-wrap-style:square;v-text-anchor:top" o:gfxdata="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" filled="f" stroked="f">
                 <v:textbox inset="0,0,0,0">
                   <w:txbxContent>
                     <w:p>
                       <w:pPr>
-                        <w:spacing w:before="0" w:after="160" w:line="259" w:lineRule="auto"/>
+                        <w:spacing w:after="160" w:line="259" w:lineRule="auto"/>
                         <w:ind w:left="0" w:firstLine="0"/>
                       </w:pPr>
                       <w:r>
                         <w:rPr>
-                          <w:rFonts w:cs="Calibri" w:hAnsi="Calibri" w:eastAsia="Calibri" w:ascii="Calibri"/>
-                          <w:b w:val="1"/>
+                          <w:rFonts w:ascii="Calibri" w:eastAsia="Calibri" w:hAnsi="Calibri" w:cs="Calibri"/>
+                          <w:b/>
                         </w:rPr>
                         <w:t xml:space="preserve"> </w:t>
                       </w:r>
@@ -5390,37 +5527,37 @@
                   </w:txbxContent>
                 </v:textbox>
               </v:rect>
-              <v:rect id="Rectangle 8484" style="position:absolute;width:1125;height:1892;left:10801;top:7528;" filled="f" stroked="f">
+              <v:rect id="Rectangle 8484" o:spid="_x0000_s1051" style="position:absolute;left:10801;top:7528;width:1126;height:1893;visibility:visible;mso-wrap-style:square;v-text-anchor:top" o:gfxdata="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" filled="f" stroked="f">
                 <v:textbox inset="0,0,0,0">
                   <w:txbxContent>
                     <w:p>
                       <w:pPr>
-                        <w:spacing w:before="0" w:after="160" w:line="259" w:lineRule="auto"/>
+                        <w:spacing w:after="160" w:line="259" w:lineRule="auto"/>
                         <w:ind w:left="0" w:firstLine="0"/>
                       </w:pPr>
                       <w:r>
                         <w:rPr>
-                          <w:rFonts w:cs="Calibri" w:hAnsi="Calibri" w:eastAsia="Calibri" w:ascii="Calibri"/>
-                          <w:b w:val="1"/>
+                          <w:rFonts w:ascii="Calibri" w:eastAsia="Calibri" w:hAnsi="Calibri" w:cs="Calibri"/>
+                          <w:b/>
                         </w:rPr>
-                        <w:t xml:space="preserve">A</w:t>
+                        <w:t>A</w:t>
                       </w:r>
                     </w:p>
                   </w:txbxContent>
                 </v:textbox>
               </v:rect>
-              <v:rect id="Rectangle 8485" style="position:absolute;width:420;height:1892;left:11647;top:7528;" filled="f" stroked="f">
+              <v:rect id="Rectangle 8485" o:spid="_x0000_s1052" style="position:absolute;left:11647;top:7528;width:420;height:1893;visibility:visible;mso-wrap-style:square;v-text-anchor:top" o:gfxdata="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" filled="f" stroked="f">
                 <v:textbox inset="0,0,0,0">
                   <w:txbxContent>
                     <w:p>
                       <w:pPr>
-                        <w:spacing w:before="0" w:after="160" w:line="259" w:lineRule="auto"/>
+                        <w:spacing w:after="160" w:line="259" w:lineRule="auto"/>
                         <w:ind w:left="0" w:firstLine="0"/>
                       </w:pPr>
                       <w:r>
                         <w:rPr>
-                          <w:rFonts w:cs="Calibri" w:hAnsi="Calibri" w:eastAsia="Calibri" w:ascii="Calibri"/>
-                          <w:b w:val="1"/>
+                          <w:rFonts w:ascii="Calibri" w:eastAsia="Calibri" w:hAnsi="Calibri" w:cs="Calibri"/>
+                          <w:b/>
                         </w:rPr>
                         <w:t xml:space="preserve"> </w:t>
                       </w:r>
@@ -5428,37 +5565,37 @@
                   </w:txbxContent>
                 </v:textbox>
               </v:rect>
-              <v:rect id="Rectangle 8486" style="position:absolute;width:8249;height:1892;left:11962;top:7528;" filled="f" stroked="f">
+              <v:rect id="Rectangle 8486" o:spid="_x0000_s1053" style="position:absolute;left:11962;top:7528;width:8250;height:1893;visibility:visible;mso-wrap-style:square;v-text-anchor:top" o:gfxdata="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" filled="f" stroked="f">
                 <v:textbox inset="0,0,0,0">
                   <w:txbxContent>
                     <w:p>
                       <w:pPr>
-                        <w:spacing w:before="0" w:after="160" w:line="259" w:lineRule="auto"/>
+                        <w:spacing w:after="160" w:line="259" w:lineRule="auto"/>
                         <w:ind w:left="0" w:firstLine="0"/>
                       </w:pPr>
                       <w:r>
                         <w:rPr>
-                          <w:rFonts w:cs="Calibri" w:hAnsi="Calibri" w:eastAsia="Calibri" w:ascii="Calibri"/>
-                          <w:b w:val="1"/>
+                          <w:rFonts w:ascii="Calibri" w:eastAsia="Calibri" w:hAnsi="Calibri" w:cs="Calibri"/>
+                          <w:b/>
                         </w:rPr>
-                        <w:t xml:space="preserve">DISTANCIA</w:t>
+                        <w:t>DISTANCIA</w:t>
                       </w:r>
                     </w:p>
                   </w:txbxContent>
                 </v:textbox>
               </v:rect>
-              <v:rect id="Rectangle 8487" style="position:absolute;width:420;height:1892;left:18165;top:7528;" filled="f" stroked="f">
+              <v:rect id="Rectangle 8487" o:spid="_x0000_s1054" style="position:absolute;left:18165;top:7528;width:420;height:1893;visibility:visible;mso-wrap-style:square;v-text-anchor:top" o:gfxdata="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" filled="f" stroked="f">
                 <v:textbox inset="0,0,0,0">
                   <w:txbxContent>
                     <w:p>
                       <w:pPr>
-                        <w:spacing w:before="0" w:after="160" w:line="259" w:lineRule="auto"/>
+                        <w:spacing w:after="160" w:line="259" w:lineRule="auto"/>
                         <w:ind w:left="0" w:firstLine="0"/>
                       </w:pPr>
                       <w:r>
                         <w:rPr>
-                          <w:rFonts w:cs="Calibri" w:hAnsi="Calibri" w:eastAsia="Calibri" w:ascii="Calibri"/>
-                          <w:b w:val="1"/>
+                          <w:rFonts w:ascii="Calibri" w:eastAsia="Calibri" w:hAnsi="Calibri" w:cs="Calibri"/>
+                          <w:b/>
                         </w:rPr>
                         <w:t xml:space="preserve"> </w:t>
                       </w:r>
@@ -5466,18 +5603,18 @@
                   </w:txbxContent>
                 </v:textbox>
               </v:rect>
-              <v:rect id="Rectangle 8488" style="position:absolute;width:420;height:1892;left:10801;top:9234;" filled="f" stroked="f">
+              <v:rect id="Rectangle 8488" o:spid="_x0000_s1055" style="position:absolute;left:10801;top:9234;width:420;height:1892;visibility:visible;mso-wrap-style:square;v-text-anchor:top" o:gfxdata="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" filled="f" stroked="f">
                 <v:textbox inset="0,0,0,0">
                   <w:txbxContent>
                     <w:p>
                       <w:pPr>
-                        <w:spacing w:before="0" w:after="160" w:line="259" w:lineRule="auto"/>
+                        <w:spacing w:after="160" w:line="259" w:lineRule="auto"/>
                         <w:ind w:left="0" w:firstLine="0"/>
                       </w:pPr>
                       <w:r>
                         <w:rPr>
-                          <w:rFonts w:cs="Calibri" w:hAnsi="Calibri" w:eastAsia="Calibri" w:ascii="Calibri"/>
-                          <w:b w:val="1"/>
+                          <w:rFonts w:ascii="Calibri" w:eastAsia="Calibri" w:hAnsi="Calibri" w:cs="Calibri"/>
+                          <w:b/>
                         </w:rPr>
                         <w:t xml:space="preserve"> </w:t>
                       </w:r>
@@ -5485,13 +5622,32 @@
                   </w:txbxContent>
                 </v:textbox>
               </v:rect>
-              <v:shape id="Picture 8474" style="position:absolute;width:75681;height:2438;left:0;top:-45;" filled="f">
-                <v:imagedata r:id="rId7"/>
+              <v:shapetype id="_x0000_t75" coordsize="21600,21600" o:spt="75" o:preferrelative="t" path="m@4@5l@4@11@9@11@9@5xe" filled="f" stroked="f">
+                <v:stroke joinstyle="miter"/>
+                <v:formulas>
+                  <v:f eqn="if lineDrawn pixelLineWidth 0"/>
+                  <v:f eqn="sum @0 1 0"/>
+                  <v:f eqn="sum 0 0 @1"/>
+                  <v:f eqn="prod @2 1 2"/>
+                  <v:f eqn="prod @3 21600 pixelWidth"/>
+                  <v:f eqn="prod @3 21600 pixelHeight"/>
+                  <v:f eqn="sum @0 0 1"/>
+                  <v:f eqn="prod @6 1 2"/>
+                  <v:f eqn="prod @7 21600 pixelWidth"/>
+                  <v:f eqn="sum @8 21600 0"/>
+                  <v:f eqn="prod @7 21600 pixelHeight"/>
+                  <v:f eqn="sum @10 21600 0"/>
+                </v:formulas>
+                <v:path o:extrusionok="f" gradientshapeok="t" o:connecttype="rect"/>
+                <o:lock v:ext="edit" aspectratio="t"/>
+              </v:shapetype>
+              <v:shape id="Picture 8474" o:spid="_x0000_s1056" type="#_x0000_t75" style="position:absolute;top:-45;width:75681;height:2437;visibility:visible;mso-wrap-style:square" o:gfxdata="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">
+                <v:imagedata r:id="rId3" o:title=""/>
               </v:shape>
-              <v:shape id="Picture 8475" style="position:absolute;width:23012;height:10607;left:50190;top:-45;" filled="f">
-                <v:imagedata r:id="rId8"/>
+              <v:shape id="Picture 8475" o:spid="_x0000_s1057" type="#_x0000_t75" style="position:absolute;left:50190;top:-45;width:23012;height:10606;visibility:visible;mso-wrap-style:square" o:gfxdata="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">
+                <v:imagedata r:id="rId4" o:title=""/>
               </v:shape>
-              <w10:wrap type="square"/>
+              <w10:wrap type="square" anchorx="page" anchory="page"/>
             </v:group>
           </w:pict>
         </mc:Fallback>
@@ -6057,40 +6213,40 @@
             </wp:anchor>
           </w:drawing>
         </mc:Choice>
-        <mc:Fallback xmlns:a="http://schemas.openxmlformats.org/drawingml/2006/main">
+        <mc:Fallback>
           <w:pict>
-            <v:group id="Group 8443" style="width:596pt;height:83.915pt;position:absolute;mso-position-horizontal-relative:page;mso-position-horizontal:absolute;margin-left:0pt;mso-position-vertical-relative:page;margin-top:5.40002pt;" coordsize="75692,10657">
-              <v:rect id="Rectangle 8446" style="position:absolute;width:10763;height:1892;left:10801;top:4118;" filled="f" stroked="f">
+            <v:group w14:anchorId="268624FF" id="Group 8443" o:spid="_x0000_s1064" style="position:absolute;left:0;text-align:left;margin-left:0;margin-top:5.4pt;width:596pt;height:83.9pt;z-index:251660288;mso-position-horizontal-relative:page;mso-position-vertical-relative:page" coordsize="75692,10657" o:gfxdata="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">
+              <v:rect id="Rectangle 8446" o:spid="_x0000_s1065" style="position:absolute;left:10801;top:4118;width:10764;height:1892;visibility:visible;mso-wrap-style:square;v-text-anchor:top" o:gfxdata="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" filled="f" stroked="f">
                 <v:textbox inset="0,0,0,0">
                   <w:txbxContent>
                     <w:p>
                       <w:pPr>
-                        <w:spacing w:before="0" w:after="160" w:line="259" w:lineRule="auto"/>
+                        <w:spacing w:after="160" w:line="259" w:lineRule="auto"/>
                         <w:ind w:left="0" w:firstLine="0"/>
                       </w:pPr>
                       <w:r>
                         <w:rPr>
-                          <w:rFonts w:cs="Calibri" w:hAnsi="Calibri" w:eastAsia="Calibri" w:ascii="Calibri"/>
-                          <w:b w:val="1"/>
+                          <w:rFonts w:ascii="Calibri" w:eastAsia="Calibri" w:hAnsi="Calibri" w:cs="Calibri"/>
+                          <w:b/>
                         </w:rPr>
-                        <w:t xml:space="preserve">TECNICATURA</w:t>
+                        <w:t>TECNICATURA</w:t>
                       </w:r>
                     </w:p>
                   </w:txbxContent>
                 </v:textbox>
               </v:rect>
-              <v:rect id="Rectangle 8447" style="position:absolute;width:420;height:1892;left:18893;top:4118;" filled="f" stroked="f">
+              <v:rect id="Rectangle 8447" o:spid="_x0000_s1066" style="position:absolute;left:18893;top:4118;width:420;height:1892;visibility:visible;mso-wrap-style:square;v-text-anchor:top" o:gfxdata="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" filled="f" stroked="f">
                 <v:textbox inset="0,0,0,0">
                   <w:txbxContent>
                     <w:p>
                       <w:pPr>
-                        <w:spacing w:before="0" w:after="160" w:line="259" w:lineRule="auto"/>
+                        <w:spacing w:after="160" w:line="259" w:lineRule="auto"/>
                         <w:ind w:left="0" w:firstLine="0"/>
                       </w:pPr>
                       <w:r>
                         <w:rPr>
-                          <w:rFonts w:cs="Calibri" w:hAnsi="Calibri" w:eastAsia="Calibri" w:ascii="Calibri"/>
-                          <w:b w:val="1"/>
+                          <w:rFonts w:ascii="Calibri" w:eastAsia="Calibri" w:hAnsi="Calibri" w:cs="Calibri"/>
+                          <w:b/>
                         </w:rPr>
                         <w:t xml:space="preserve"> </w:t>
                       </w:r>
@@ -6098,37 +6254,37 @@
                   </w:txbxContent>
                 </v:textbox>
               </v:rect>
-              <v:rect id="Rectangle 8448" style="position:absolute;width:11897;height:1892;left:19209;top:4118;" filled="f" stroked="f">
+              <v:rect id="Rectangle 8448" o:spid="_x0000_s1067" style="position:absolute;left:19209;top:4118;width:11898;height:1892;visibility:visible;mso-wrap-style:square;v-text-anchor:top" o:gfxdata="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" filled="f" stroked="f">
                 <v:textbox inset="0,0,0,0">
                   <w:txbxContent>
                     <w:p>
                       <w:pPr>
-                        <w:spacing w:before="0" w:after="160" w:line="259" w:lineRule="auto"/>
+                        <w:spacing w:after="160" w:line="259" w:lineRule="auto"/>
                         <w:ind w:left="0" w:firstLine="0"/>
                       </w:pPr>
                       <w:r>
                         <w:rPr>
-                          <w:rFonts w:cs="Calibri" w:hAnsi="Calibri" w:eastAsia="Calibri" w:ascii="Calibri"/>
-                          <w:b w:val="1"/>
+                          <w:rFonts w:ascii="Calibri" w:eastAsia="Calibri" w:hAnsi="Calibri" w:cs="Calibri"/>
+                          <w:b/>
                         </w:rPr>
-                        <w:t xml:space="preserve">UNIVERSITARIA</w:t>
+                        <w:t>UNIVERSITARIA</w:t>
                       </w:r>
                     </w:p>
                   </w:txbxContent>
                 </v:textbox>
               </v:rect>
-              <v:rect id="Rectangle 8449" style="position:absolute;width:420;height:1892;left:28154;top:4118;" filled="f" stroked="f">
+              <v:rect id="Rectangle 8449" o:spid="_x0000_s1068" style="position:absolute;left:28154;top:4118;width:420;height:1892;visibility:visible;mso-wrap-style:square;v-text-anchor:top" o:gfxdata="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" filled="f" stroked="f">
                 <v:textbox inset="0,0,0,0">
                   <w:txbxContent>
                     <w:p>
                       <w:pPr>
-                        <w:spacing w:before="0" w:after="160" w:line="259" w:lineRule="auto"/>
+                        <w:spacing w:after="160" w:line="259" w:lineRule="auto"/>
                         <w:ind w:left="0" w:firstLine="0"/>
                       </w:pPr>
                       <w:r>
                         <w:rPr>
-                          <w:rFonts w:cs="Calibri" w:hAnsi="Calibri" w:eastAsia="Calibri" w:ascii="Calibri"/>
-                          <w:b w:val="1"/>
+                          <w:rFonts w:ascii="Calibri" w:eastAsia="Calibri" w:hAnsi="Calibri" w:cs="Calibri"/>
+                          <w:b/>
                         </w:rPr>
                         <w:t xml:space="preserve"> </w:t>
                       </w:r>
@@ -6136,37 +6292,37 @@
                   </w:txbxContent>
                 </v:textbox>
               </v:rect>
-              <v:rect id="Rectangle 8450" style="position:absolute;width:2129;height:1892;left:10801;top:5823;" filled="f" stroked="f">
+              <v:rect id="Rectangle 8450" o:spid="_x0000_s1069" style="position:absolute;left:10801;top:5823;width:2129;height:1893;visibility:visible;mso-wrap-style:square;v-text-anchor:top" o:gfxdata="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" filled="f" stroked="f">
                 <v:textbox inset="0,0,0,0">
                   <w:txbxContent>
                     <w:p>
                       <w:pPr>
-                        <w:spacing w:before="0" w:after="160" w:line="259" w:lineRule="auto"/>
+                        <w:spacing w:after="160" w:line="259" w:lineRule="auto"/>
                         <w:ind w:left="0" w:firstLine="0"/>
                       </w:pPr>
                       <w:r>
                         <w:rPr>
-                          <w:rFonts w:cs="Calibri" w:hAnsi="Calibri" w:eastAsia="Calibri" w:ascii="Calibri"/>
-                          <w:b w:val="1"/>
+                          <w:rFonts w:ascii="Calibri" w:eastAsia="Calibri" w:hAnsi="Calibri" w:cs="Calibri"/>
+                          <w:b/>
                         </w:rPr>
-                        <w:t xml:space="preserve">EN</w:t>
+                        <w:t>EN</w:t>
                       </w:r>
                     </w:p>
                   </w:txbxContent>
                 </v:textbox>
               </v:rect>
-              <v:rect id="Rectangle 8451" style="position:absolute;width:420;height:1892;left:12401;top:5823;" filled="f" stroked="f">
+              <v:rect id="Rectangle 8451" o:spid="_x0000_s1070" style="position:absolute;left:12401;top:5823;width:420;height:1893;visibility:visible;mso-wrap-style:square;v-text-anchor:top" o:gfxdata="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" filled="f" stroked="f">
                 <v:textbox inset="0,0,0,0">
                   <w:txbxContent>
                     <w:p>
                       <w:pPr>
-                        <w:spacing w:before="0" w:after="160" w:line="259" w:lineRule="auto"/>
+                        <w:spacing w:after="160" w:line="259" w:lineRule="auto"/>
                         <w:ind w:left="0" w:firstLine="0"/>
                       </w:pPr>
                       <w:r>
                         <w:rPr>
-                          <w:rFonts w:cs="Calibri" w:hAnsi="Calibri" w:eastAsia="Calibri" w:ascii="Calibri"/>
-                          <w:b w:val="1"/>
+                          <w:rFonts w:ascii="Calibri" w:eastAsia="Calibri" w:hAnsi="Calibri" w:cs="Calibri"/>
+                          <w:b/>
                         </w:rPr>
                         <w:t xml:space="preserve"> </w:t>
                       </w:r>
@@ -6174,37 +6330,37 @@
                   </w:txbxContent>
                 </v:textbox>
               </v:rect>
-              <v:rect id="Rectangle 8452" style="position:absolute;width:13307;height:1892;left:12717;top:5823;" filled="f" stroked="f">
+              <v:rect id="Rectangle 8452" o:spid="_x0000_s1071" style="position:absolute;left:12717;top:5823;width:13308;height:1893;visibility:visible;mso-wrap-style:square;v-text-anchor:top" o:gfxdata="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" filled="f" stroked="f">
                 <v:textbox inset="0,0,0,0">
                   <w:txbxContent>
                     <w:p>
                       <w:pPr>
-                        <w:spacing w:before="0" w:after="160" w:line="259" w:lineRule="auto"/>
+                        <w:spacing w:after="160" w:line="259" w:lineRule="auto"/>
                         <w:ind w:left="0" w:firstLine="0"/>
                       </w:pPr>
                       <w:r>
                         <w:rPr>
-                          <w:rFonts w:cs="Calibri" w:hAnsi="Calibri" w:eastAsia="Calibri" w:ascii="Calibri"/>
-                          <w:b w:val="1"/>
+                          <w:rFonts w:ascii="Calibri" w:eastAsia="Calibri" w:hAnsi="Calibri" w:cs="Calibri"/>
+                          <w:b/>
                         </w:rPr>
-                        <w:t xml:space="preserve">PROGRAMACIÓN</w:t>
+                        <w:t>PROGRAMACIÓN</w:t>
                       </w:r>
                     </w:p>
                   </w:txbxContent>
                 </v:textbox>
               </v:rect>
-              <v:rect id="Rectangle 8453" style="position:absolute;width:420;height:1892;left:22722;top:5823;" filled="f" stroked="f">
+              <v:rect id="Rectangle 8453" o:spid="_x0000_s1072" style="position:absolute;left:22722;top:5823;width:420;height:1893;visibility:visible;mso-wrap-style:square;v-text-anchor:top" o:gfxdata="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" filled="f" stroked="f">
                 <v:textbox inset="0,0,0,0">
                   <w:txbxContent>
                     <w:p>
                       <w:pPr>
-                        <w:spacing w:before="0" w:after="160" w:line="259" w:lineRule="auto"/>
+                        <w:spacing w:after="160" w:line="259" w:lineRule="auto"/>
                         <w:ind w:left="0" w:firstLine="0"/>
                       </w:pPr>
                       <w:r>
                         <w:rPr>
-                          <w:rFonts w:cs="Calibri" w:hAnsi="Calibri" w:eastAsia="Calibri" w:ascii="Calibri"/>
-                          <w:b w:val="1"/>
+                          <w:rFonts w:ascii="Calibri" w:eastAsia="Calibri" w:hAnsi="Calibri" w:cs="Calibri"/>
+                          <w:b/>
                         </w:rPr>
                         <w:t xml:space="preserve"> </w:t>
                       </w:r>
@@ -6212,37 +6368,37 @@
                   </w:txbxContent>
                 </v:textbox>
               </v:rect>
-              <v:rect id="Rectangle 8454" style="position:absolute;width:1125;height:1892;left:10801;top:7528;" filled="f" stroked="f">
+              <v:rect id="Rectangle 8454" o:spid="_x0000_s1073" style="position:absolute;left:10801;top:7528;width:1126;height:1893;visibility:visible;mso-wrap-style:square;v-text-anchor:top" o:gfxdata="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" filled="f" stroked="f">
                 <v:textbox inset="0,0,0,0">
                   <w:txbxContent>
                     <w:p>
                       <w:pPr>
-                        <w:spacing w:before="0" w:after="160" w:line="259" w:lineRule="auto"/>
+                        <w:spacing w:after="160" w:line="259" w:lineRule="auto"/>
                         <w:ind w:left="0" w:firstLine="0"/>
                       </w:pPr>
                       <w:r>
                         <w:rPr>
-                          <w:rFonts w:cs="Calibri" w:hAnsi="Calibri" w:eastAsia="Calibri" w:ascii="Calibri"/>
-                          <w:b w:val="1"/>
+                          <w:rFonts w:ascii="Calibri" w:eastAsia="Calibri" w:hAnsi="Calibri" w:cs="Calibri"/>
+                          <w:b/>
                         </w:rPr>
-                        <w:t xml:space="preserve">A</w:t>
+                        <w:t>A</w:t>
                       </w:r>
                     </w:p>
                   </w:txbxContent>
                 </v:textbox>
               </v:rect>
-              <v:rect id="Rectangle 8455" style="position:absolute;width:420;height:1892;left:11647;top:7528;" filled="f" stroked="f">
+              <v:rect id="Rectangle 8455" o:spid="_x0000_s1074" style="position:absolute;left:11647;top:7528;width:420;height:1893;visibility:visible;mso-wrap-style:square;v-text-anchor:top" o:gfxdata="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" filled="f" stroked="f">
                 <v:textbox inset="0,0,0,0">
                   <w:txbxContent>
                     <w:p>
                       <w:pPr>
-                        <w:spacing w:before="0" w:after="160" w:line="259" w:lineRule="auto"/>
+                        <w:spacing w:after="160" w:line="259" w:lineRule="auto"/>
                         <w:ind w:left="0" w:firstLine="0"/>
                       </w:pPr>
                       <w:r>
                         <w:rPr>
-                          <w:rFonts w:cs="Calibri" w:hAnsi="Calibri" w:eastAsia="Calibri" w:ascii="Calibri"/>
-                          <w:b w:val="1"/>
+                          <w:rFonts w:ascii="Calibri" w:eastAsia="Calibri" w:hAnsi="Calibri" w:cs="Calibri"/>
+                          <w:b/>
                         </w:rPr>
                         <w:t xml:space="preserve"> </w:t>
                       </w:r>
@@ -6250,37 +6406,37 @@
                   </w:txbxContent>
                 </v:textbox>
               </v:rect>
-              <v:rect id="Rectangle 8456" style="position:absolute;width:8249;height:1892;left:11962;top:7528;" filled="f" stroked="f">
+              <v:rect id="Rectangle 8456" o:spid="_x0000_s1075" style="position:absolute;left:11962;top:7528;width:8250;height:1893;visibility:visible;mso-wrap-style:square;v-text-anchor:top" o:gfxdata="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" filled="f" stroked="f">
                 <v:textbox inset="0,0,0,0">
                   <w:txbxContent>
                     <w:p>
                       <w:pPr>
-                        <w:spacing w:before="0" w:after="160" w:line="259" w:lineRule="auto"/>
+                        <w:spacing w:after="160" w:line="259" w:lineRule="auto"/>
                         <w:ind w:left="0" w:firstLine="0"/>
                       </w:pPr>
                       <w:r>
                         <w:rPr>
-                          <w:rFonts w:cs="Calibri" w:hAnsi="Calibri" w:eastAsia="Calibri" w:ascii="Calibri"/>
-                          <w:b w:val="1"/>
+                          <w:rFonts w:ascii="Calibri" w:eastAsia="Calibri" w:hAnsi="Calibri" w:cs="Calibri"/>
+                          <w:b/>
                         </w:rPr>
-                        <w:t xml:space="preserve">DISTANCIA</w:t>
+                        <w:t>DISTANCIA</w:t>
                       </w:r>
                     </w:p>
                   </w:txbxContent>
                 </v:textbox>
               </v:rect>
-              <v:rect id="Rectangle 8457" style="position:absolute;width:420;height:1892;left:18165;top:7528;" filled="f" stroked="f">
+              <v:rect id="Rectangle 8457" o:spid="_x0000_s1076" style="position:absolute;left:18165;top:7528;width:420;height:1893;visibility:visible;mso-wrap-style:square;v-text-anchor:top" o:gfxdata="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" filled="f" stroked="f">
                 <v:textbox inset="0,0,0,0">
                   <w:txbxContent>
                     <w:p>
                       <w:pPr>
-                        <w:spacing w:before="0" w:after="160" w:line="259" w:lineRule="auto"/>
+                        <w:spacing w:after="160" w:line="259" w:lineRule="auto"/>
                         <w:ind w:left="0" w:firstLine="0"/>
                       </w:pPr>
                       <w:r>
                         <w:rPr>
-                          <w:rFonts w:cs="Calibri" w:hAnsi="Calibri" w:eastAsia="Calibri" w:ascii="Calibri"/>
-                          <w:b w:val="1"/>
+                          <w:rFonts w:ascii="Calibri" w:eastAsia="Calibri" w:hAnsi="Calibri" w:cs="Calibri"/>
+                          <w:b/>
                         </w:rPr>
                         <w:t xml:space="preserve"> </w:t>
                       </w:r>
@@ -6288,18 +6444,18 @@
                   </w:txbxContent>
                 </v:textbox>
               </v:rect>
-              <v:rect id="Rectangle 8458" style="position:absolute;width:420;height:1892;left:10801;top:9234;" filled="f" stroked="f">
+              <v:rect id="Rectangle 8458" o:spid="_x0000_s1077" style="position:absolute;left:10801;top:9234;width:420;height:1892;visibility:visible;mso-wrap-style:square;v-text-anchor:top" o:gfxdata="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" filled="f" stroked="f">
                 <v:textbox inset="0,0,0,0">
                   <w:txbxContent>
                     <w:p>
                       <w:pPr>
-                        <w:spacing w:before="0" w:after="160" w:line="259" w:lineRule="auto"/>
+                        <w:spacing w:after="160" w:line="259" w:lineRule="auto"/>
                         <w:ind w:left="0" w:firstLine="0"/>
                       </w:pPr>
                       <w:r>
                         <w:rPr>
-                          <w:rFonts w:cs="Calibri" w:hAnsi="Calibri" w:eastAsia="Calibri" w:ascii="Calibri"/>
-                          <w:b w:val="1"/>
+                          <w:rFonts w:ascii="Calibri" w:eastAsia="Calibri" w:hAnsi="Calibri" w:cs="Calibri"/>
+                          <w:b/>
                         </w:rPr>
                         <w:t xml:space="preserve"> </w:t>
                       </w:r>
@@ -6307,13 +6463,32 @@
                   </w:txbxContent>
                 </v:textbox>
               </v:rect>
-              <v:shape id="Picture 8444" style="position:absolute;width:75681;height:2438;left:0;top:-45;" filled="f">
-                <v:imagedata r:id="rId7"/>
+              <v:shapetype id="_x0000_t75" coordsize="21600,21600" o:spt="75" o:preferrelative="t" path="m@4@5l@4@11@9@11@9@5xe" filled="f" stroked="f">
+                <v:stroke joinstyle="miter"/>
+                <v:formulas>
+                  <v:f eqn="if lineDrawn pixelLineWidth 0"/>
+                  <v:f eqn="sum @0 1 0"/>
+                  <v:f eqn="sum 0 0 @1"/>
+                  <v:f eqn="prod @2 1 2"/>
+                  <v:f eqn="prod @3 21600 pixelWidth"/>
+                  <v:f eqn="prod @3 21600 pixelHeight"/>
+                  <v:f eqn="sum @0 0 1"/>
+                  <v:f eqn="prod @6 1 2"/>
+                  <v:f eqn="prod @7 21600 pixelWidth"/>
+                  <v:f eqn="sum @8 21600 0"/>
+                  <v:f eqn="prod @7 21600 pixelHeight"/>
+                  <v:f eqn="sum @10 21600 0"/>
+                </v:formulas>
+                <v:path o:extrusionok="f" gradientshapeok="t" o:connecttype="rect"/>
+                <o:lock v:ext="edit" aspectratio="t"/>
+              </v:shapetype>
+              <v:shape id="Picture 8444" o:spid="_x0000_s1078" type="#_x0000_t75" style="position:absolute;top:-45;width:75681;height:2437;visibility:visible;mso-wrap-style:square" o:gfxdata="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">
+                <v:imagedata r:id="rId3" o:title=""/>
               </v:shape>
-              <v:shape id="Picture 8445" style="position:absolute;width:23012;height:10607;left:50190;top:-45;" filled="f">
-                <v:imagedata r:id="rId8"/>
+              <v:shape id="Picture 8445" o:spid="_x0000_s1079" type="#_x0000_t75" style="position:absolute;left:50190;top:-45;width:23012;height:10606;visibility:visible;mso-wrap-style:square" o:gfxdata="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">
+                <v:imagedata r:id="rId4" o:title=""/>
               </v:shape>
-              <w10:wrap type="square"/>
+              <w10:wrap type="square" anchorx="page" anchory="page"/>
             </v:group>
           </w:pict>
         </mc:Fallback>

</xml_diff>